<commit_message>
Added more order items
</commit_message>
<xml_diff>
--- a/BrigePattern/README.docx
+++ b/BrigePattern/README.docx
@@ -143,8 +143,6 @@
         </w:rPr>
         <w:t>When it is necessary to add another kind of drink, like Milk, we only add a Milk class to inherit the abstract class Drink, don’t need to change other part of the code. The same to Drink, if we need to add another kind of Cups, like a HolidayTheme cup, just add a class to implement the interface Cups.</w:t>
       </w:r>
-      <w:bookmarkStart w:id="0" w:name="_GoBack"/>
-      <w:bookmarkEnd w:id="0"/>
     </w:p>
     <w:p>
       <w:pPr>
@@ -181,10 +179,10 @@
           <w:noProof/>
         </w:rPr>
         <w:drawing>
-          <wp:inline distT="0" distB="0" distL="0" distR="0" wp14:anchorId="5908D400" wp14:editId="43E7E065">
-            <wp:extent cx="5486400" cy="1173480"/>
-            <wp:effectExtent l="0" t="0" r="0" b="7620"/>
-            <wp:docPr id="2" name="Picture 2"/>
+          <wp:inline distT="0" distB="0" distL="0" distR="0" wp14:anchorId="2F2B791D" wp14:editId="129AFDA5">
+            <wp:extent cx="5486400" cy="1243330"/>
+            <wp:effectExtent l="0" t="0" r="0" b="0"/>
+            <wp:docPr id="3" name="Picture 3"/>
             <wp:cNvGraphicFramePr>
               <a:graphicFrameLocks xmlns:a="http://schemas.openxmlformats.org/drawingml/2006/main" noChangeAspect="1"/>
             </wp:cNvGraphicFramePr>
@@ -204,7 +202,7 @@
                   <pic:spPr>
                     <a:xfrm>
                       <a:off x="0" y="0"/>
-                      <a:ext cx="5486400" cy="1173480"/>
+                      <a:ext cx="5486400" cy="1243330"/>
                     </a:xfrm>
                     <a:prstGeom prst="rect">
                       <a:avLst/>

</xml_diff>